<commit_message>
commits to add to baseline ID
</commit_message>
<xml_diff>
--- a/docs/Table1_synthesis.docx
+++ b/docs/Table1_synthesis.docx
@@ -96,7 +96,7 @@
         <w:rPr>
           <w:rFonts w:ascii="Times New Roman" w:hAnsi="Times New Roman" w:cs="Times New Roman"/>
         </w:rPr>
-        <w:t xml:space="preserve">analysis </w:t>
+        <w:t>analysis</w:t>
       </w:r>
       <w:r>
         <w:rPr>
@@ -409,31 +409,7 @@
                 <w:kern w:val="0"/>
                 <w14:ligatures w14:val="none"/>
               </w:rPr>
-              <w:t xml:space="preserve">TP free of gradient (% Fish </w:t>
-            </w:r>
-            <w:proofErr w:type="spellStart"/>
-            <w:r>
-              <w:rPr>
-                <w:rFonts w:ascii="Times New Roman" w:eastAsia="Times New Roman" w:hAnsi="Times New Roman" w:cs="Times New Roman"/>
-                <w:b/>
-                <w:bCs/>
-                <w:color w:val="000000"/>
-                <w:kern w:val="0"/>
-                <w14:ligatures w14:val="none"/>
-              </w:rPr>
-              <w:t>Spp</w:t>
-            </w:r>
-            <w:proofErr w:type="spellEnd"/>
-            <w:r>
-              <w:rPr>
-                <w:rFonts w:ascii="Times New Roman" w:eastAsia="Times New Roman" w:hAnsi="Times New Roman" w:cs="Times New Roman"/>
-                <w:b/>
-                <w:bCs/>
-                <w:color w:val="000000"/>
-                <w:kern w:val="0"/>
-                <w14:ligatures w14:val="none"/>
-              </w:rPr>
-              <w:t>)</w:t>
+              <w:t>TP free of gradient (% Fish Spp)</w:t>
             </w:r>
           </w:p>
         </w:tc>
@@ -656,25 +632,14 @@
                 <w14:ligatures w14:val="none"/>
               </w:rPr>
             </w:pPr>
-            <w:proofErr w:type="spellStart"/>
-            <w:r>
-              <w:rPr>
-                <w:rFonts w:ascii="Times New Roman" w:eastAsia="Times New Roman" w:hAnsi="Times New Roman" w:cs="Times New Roman"/>
-                <w:color w:val="000000"/>
-                <w:kern w:val="0"/>
-                <w14:ligatures w14:val="none"/>
-              </w:rPr>
-              <w:t>Elmidae</w:t>
-            </w:r>
-            <w:proofErr w:type="spellEnd"/>
-            <w:r>
-              <w:rPr>
-                <w:rFonts w:ascii="Times New Roman" w:eastAsia="Times New Roman" w:hAnsi="Times New Roman" w:cs="Times New Roman"/>
-                <w:color w:val="000000"/>
-                <w:kern w:val="0"/>
-                <w14:ligatures w14:val="none"/>
-              </w:rPr>
-              <w:t>-adult</w:t>
+            <w:r>
+              <w:rPr>
+                <w:rFonts w:ascii="Times New Roman" w:eastAsia="Times New Roman" w:hAnsi="Times New Roman" w:cs="Times New Roman"/>
+                <w:color w:val="000000"/>
+                <w:kern w:val="0"/>
+                <w14:ligatures w14:val="none"/>
+              </w:rPr>
+              <w:t>Elmidae-adult</w:t>
             </w:r>
           </w:p>
         </w:tc>
@@ -782,7 +747,7 @@
                 <w:kern w:val="0"/>
                 <w14:ligatures w14:val="none"/>
               </w:rPr>
-              <w:t>Y</w:t>
+              <w:t>Yes</w:t>
             </w:r>
           </w:p>
         </w:tc>
@@ -878,25 +843,14 @@
                 <w14:ligatures w14:val="none"/>
               </w:rPr>
             </w:pPr>
-            <w:proofErr w:type="spellStart"/>
-            <w:r>
-              <w:rPr>
-                <w:rFonts w:ascii="Times New Roman" w:eastAsia="Times New Roman" w:hAnsi="Times New Roman" w:cs="Times New Roman"/>
-                <w:color w:val="000000"/>
-                <w:kern w:val="0"/>
-                <w14:ligatures w14:val="none"/>
-              </w:rPr>
-              <w:t>Elmidae</w:t>
-            </w:r>
-            <w:proofErr w:type="spellEnd"/>
-            <w:r>
-              <w:rPr>
-                <w:rFonts w:ascii="Times New Roman" w:eastAsia="Times New Roman" w:hAnsi="Times New Roman" w:cs="Times New Roman"/>
-                <w:color w:val="000000"/>
-                <w:kern w:val="0"/>
-                <w14:ligatures w14:val="none"/>
-              </w:rPr>
-              <w:t>-larvae</w:t>
+            <w:r>
+              <w:rPr>
+                <w:rFonts w:ascii="Times New Roman" w:eastAsia="Times New Roman" w:hAnsi="Times New Roman" w:cs="Times New Roman"/>
+                <w:color w:val="000000"/>
+                <w:kern w:val="0"/>
+                <w14:ligatures w14:val="none"/>
+              </w:rPr>
+              <w:t>Elmidae-larvae</w:t>
             </w:r>
           </w:p>
         </w:tc>
@@ -1005,6 +959,15 @@
                 <w14:ligatures w14:val="none"/>
               </w:rPr>
               <w:t>Y</w:t>
+            </w:r>
+            <w:r>
+              <w:rPr>
+                <w:rFonts w:ascii="Times New Roman" w:eastAsia="Times New Roman" w:hAnsi="Times New Roman" w:cs="Times New Roman"/>
+                <w:color w:val="000000"/>
+                <w:kern w:val="0"/>
+                <w14:ligatures w14:val="none"/>
+              </w:rPr>
+              <w:t>es</w:t>
             </w:r>
           </w:p>
         </w:tc>
@@ -1217,6 +1180,15 @@
               </w:rPr>
               <w:t>Y</w:t>
             </w:r>
+            <w:r>
+              <w:rPr>
+                <w:rFonts w:ascii="Times New Roman" w:eastAsia="Times New Roman" w:hAnsi="Times New Roman" w:cs="Times New Roman"/>
+                <w:color w:val="000000"/>
+                <w:kern w:val="0"/>
+                <w14:ligatures w14:val="none"/>
+              </w:rPr>
+              <w:t>es</w:t>
+            </w:r>
           </w:p>
         </w:tc>
         <w:tc>
@@ -1311,7 +1283,6 @@
                 <w14:ligatures w14:val="none"/>
               </w:rPr>
             </w:pPr>
-            <w:proofErr w:type="spellStart"/>
             <w:r>
               <w:rPr>
                 <w:rFonts w:ascii="Times New Roman" w:eastAsia="Times New Roman" w:hAnsi="Times New Roman" w:cs="Times New Roman"/>
@@ -1321,7 +1292,6 @@
               </w:rPr>
               <w:t>Dytiscidae</w:t>
             </w:r>
-            <w:proofErr w:type="spellEnd"/>
           </w:p>
         </w:tc>
         <w:tc>
@@ -1429,6 +1399,15 @@
                 <w14:ligatures w14:val="none"/>
               </w:rPr>
               <w:t>Y</w:t>
+            </w:r>
+            <w:r>
+              <w:rPr>
+                <w:rFonts w:ascii="Times New Roman" w:eastAsia="Times New Roman" w:hAnsi="Times New Roman" w:cs="Times New Roman"/>
+                <w:color w:val="000000"/>
+                <w:kern w:val="0"/>
+                <w14:ligatures w14:val="none"/>
+              </w:rPr>
+              <w:t>es</w:t>
             </w:r>
           </w:p>
         </w:tc>
@@ -1525,7 +1504,6 @@
                 <w14:ligatures w14:val="none"/>
               </w:rPr>
             </w:pPr>
-            <w:proofErr w:type="spellStart"/>
             <w:r>
               <w:rPr>
                 <w:rFonts w:ascii="Times New Roman" w:eastAsia="Times New Roman" w:hAnsi="Times New Roman" w:cs="Times New Roman"/>
@@ -1535,7 +1513,6 @@
               </w:rPr>
               <w:t>Baetidae</w:t>
             </w:r>
-            <w:proofErr w:type="spellEnd"/>
           </w:p>
         </w:tc>
         <w:tc>
@@ -1643,6 +1620,15 @@
                 <w14:ligatures w14:val="none"/>
               </w:rPr>
               <w:t>Y</w:t>
+            </w:r>
+            <w:r>
+              <w:rPr>
+                <w:rFonts w:ascii="Times New Roman" w:eastAsia="Times New Roman" w:hAnsi="Times New Roman" w:cs="Times New Roman"/>
+                <w:color w:val="000000"/>
+                <w:kern w:val="0"/>
+                <w14:ligatures w14:val="none"/>
+              </w:rPr>
+              <w:t>es</w:t>
             </w:r>
           </w:p>
         </w:tc>
@@ -1765,25 +1751,32 @@
                 <w14:ligatures w14:val="none"/>
               </w:rPr>
             </w:pPr>
-            <w:proofErr w:type="spellStart"/>
-            <w:r>
-              <w:rPr>
-                <w:rFonts w:ascii="Times New Roman" w:eastAsia="Times New Roman" w:hAnsi="Times New Roman" w:cs="Times New Roman"/>
-                <w:color w:val="000000"/>
-                <w:kern w:val="0"/>
-                <w14:ligatures w14:val="none"/>
-              </w:rPr>
-              <w:t>Kristenson</w:t>
-            </w:r>
-            <w:proofErr w:type="spellEnd"/>
-            <w:r>
-              <w:rPr>
-                <w:rFonts w:ascii="Times New Roman" w:eastAsia="Times New Roman" w:hAnsi="Times New Roman" w:cs="Times New Roman"/>
-                <w:color w:val="000000"/>
-                <w:kern w:val="0"/>
-                <w14:ligatures w14:val="none"/>
-              </w:rPr>
-              <w:t xml:space="preserve"> et al., (2016)</w:t>
+            <w:r>
+              <w:rPr>
+                <w:rFonts w:ascii="Times New Roman" w:eastAsia="Times New Roman" w:hAnsi="Times New Roman" w:cs="Times New Roman"/>
+                <w:color w:val="000000"/>
+                <w:kern w:val="0"/>
+                <w14:ligatures w14:val="none"/>
+              </w:rPr>
+              <w:t>Kristens</w:t>
+            </w:r>
+            <w:r>
+              <w:rPr>
+                <w:rFonts w:ascii="Times New Roman" w:eastAsia="Times New Roman" w:hAnsi="Times New Roman" w:cs="Times New Roman"/>
+                <w:color w:val="000000"/>
+                <w:kern w:val="0"/>
+                <w14:ligatures w14:val="none"/>
+              </w:rPr>
+              <w:t>e</w:t>
+            </w:r>
+            <w:r>
+              <w:rPr>
+                <w:rFonts w:ascii="Times New Roman" w:eastAsia="Times New Roman" w:hAnsi="Times New Roman" w:cs="Times New Roman"/>
+                <w:color w:val="000000"/>
+                <w:kern w:val="0"/>
+                <w14:ligatures w14:val="none"/>
+              </w:rPr>
+              <w:t>n et al., (2016)</w:t>
             </w:r>
           </w:p>
         </w:tc>
@@ -1856,6 +1849,15 @@
                 <w14:ligatures w14:val="none"/>
               </w:rPr>
               <w:t>Y</w:t>
+            </w:r>
+            <w:r>
+              <w:rPr>
+                <w:rFonts w:ascii="Times New Roman" w:eastAsia="Times New Roman" w:hAnsi="Times New Roman" w:cs="Times New Roman"/>
+                <w:color w:val="000000"/>
+                <w:kern w:val="0"/>
+                <w14:ligatures w14:val="none"/>
+              </w:rPr>
+              <w:t>es</w:t>
             </w:r>
           </w:p>
         </w:tc>
@@ -1941,7 +1943,6 @@
                 <w14:ligatures w14:val="none"/>
               </w:rPr>
             </w:pPr>
-            <w:proofErr w:type="spellStart"/>
             <w:r>
               <w:rPr>
                 <w:rFonts w:ascii="Times New Roman" w:eastAsia="Times New Roman" w:hAnsi="Times New Roman" w:cs="Times New Roman"/>
@@ -1951,7 +1952,6 @@
               </w:rPr>
               <w:t>Simuliidae</w:t>
             </w:r>
-            <w:proofErr w:type="spellEnd"/>
           </w:p>
         </w:tc>
         <w:tc>
@@ -2059,6 +2059,15 @@
                 <w14:ligatures w14:val="none"/>
               </w:rPr>
               <w:t>Y</w:t>
+            </w:r>
+            <w:r>
+              <w:rPr>
+                <w:rFonts w:ascii="Times New Roman" w:eastAsia="Times New Roman" w:hAnsi="Times New Roman" w:cs="Times New Roman"/>
+                <w:color w:val="000000"/>
+                <w:kern w:val="0"/>
+                <w14:ligatures w14:val="none"/>
+              </w:rPr>
+              <w:t>es</w:t>
             </w:r>
           </w:p>
         </w:tc>
@@ -2181,25 +2190,32 @@
                 <w14:ligatures w14:val="none"/>
               </w:rPr>
             </w:pPr>
-            <w:proofErr w:type="spellStart"/>
-            <w:r>
-              <w:rPr>
-                <w:rFonts w:ascii="Times New Roman" w:eastAsia="Times New Roman" w:hAnsi="Times New Roman" w:cs="Times New Roman"/>
-                <w:color w:val="000000"/>
-                <w:kern w:val="0"/>
-                <w14:ligatures w14:val="none"/>
-              </w:rPr>
-              <w:t>Kristenson</w:t>
-            </w:r>
-            <w:proofErr w:type="spellEnd"/>
-            <w:r>
-              <w:rPr>
-                <w:rFonts w:ascii="Times New Roman" w:eastAsia="Times New Roman" w:hAnsi="Times New Roman" w:cs="Times New Roman"/>
-                <w:color w:val="000000"/>
-                <w:kern w:val="0"/>
-                <w14:ligatures w14:val="none"/>
-              </w:rPr>
-              <w:t xml:space="preserve"> et al., (2016)</w:t>
+            <w:r>
+              <w:rPr>
+                <w:rFonts w:ascii="Times New Roman" w:eastAsia="Times New Roman" w:hAnsi="Times New Roman" w:cs="Times New Roman"/>
+                <w:color w:val="000000"/>
+                <w:kern w:val="0"/>
+                <w14:ligatures w14:val="none"/>
+              </w:rPr>
+              <w:t>Kristens</w:t>
+            </w:r>
+            <w:r>
+              <w:rPr>
+                <w:rFonts w:ascii="Times New Roman" w:eastAsia="Times New Roman" w:hAnsi="Times New Roman" w:cs="Times New Roman"/>
+                <w:color w:val="000000"/>
+                <w:kern w:val="0"/>
+                <w14:ligatures w14:val="none"/>
+              </w:rPr>
+              <w:t>e</w:t>
+            </w:r>
+            <w:r>
+              <w:rPr>
+                <w:rFonts w:ascii="Times New Roman" w:eastAsia="Times New Roman" w:hAnsi="Times New Roman" w:cs="Times New Roman"/>
+                <w:color w:val="000000"/>
+                <w:kern w:val="0"/>
+                <w14:ligatures w14:val="none"/>
+              </w:rPr>
+              <w:t>n et al., (2016)</w:t>
             </w:r>
           </w:p>
         </w:tc>
@@ -2272,6 +2288,15 @@
                 <w14:ligatures w14:val="none"/>
               </w:rPr>
               <w:t>Y</w:t>
+            </w:r>
+            <w:r>
+              <w:rPr>
+                <w:rFonts w:ascii="Times New Roman" w:eastAsia="Times New Roman" w:hAnsi="Times New Roman" w:cs="Times New Roman"/>
+                <w:color w:val="000000"/>
+                <w:kern w:val="0"/>
+                <w14:ligatures w14:val="none"/>
+              </w:rPr>
+              <w:t>es</w:t>
             </w:r>
           </w:p>
         </w:tc>
@@ -2356,17 +2381,33 @@
                 <w14:ligatures w14:val="none"/>
               </w:rPr>
             </w:pPr>
-            <w:proofErr w:type="spellStart"/>
-            <w:r>
-              <w:rPr>
-                <w:rFonts w:ascii="Times New Roman" w:eastAsia="Times New Roman" w:hAnsi="Times New Roman" w:cs="Times New Roman"/>
-                <w:color w:val="000000"/>
-                <w:kern w:val="0"/>
-                <w14:ligatures w14:val="none"/>
-              </w:rPr>
-              <w:t>Hydrosycidae</w:t>
-            </w:r>
-            <w:proofErr w:type="spellEnd"/>
+            <w:r>
+              <w:rPr>
+                <w:rFonts w:ascii="Times New Roman" w:eastAsia="Times New Roman" w:hAnsi="Times New Roman" w:cs="Times New Roman"/>
+                <w:color w:val="000000"/>
+                <w:kern w:val="0"/>
+                <w14:ligatures w14:val="none"/>
+              </w:rPr>
+              <w:t>Hydro</w:t>
+            </w:r>
+            <w:r>
+              <w:rPr>
+                <w:rFonts w:ascii="Times New Roman" w:eastAsia="Times New Roman" w:hAnsi="Times New Roman" w:cs="Times New Roman"/>
+                <w:color w:val="000000"/>
+                <w:kern w:val="0"/>
+                <w14:ligatures w14:val="none"/>
+              </w:rPr>
+              <w:t>p</w:t>
+            </w:r>
+            <w:r>
+              <w:rPr>
+                <w:rFonts w:ascii="Times New Roman" w:eastAsia="Times New Roman" w:hAnsi="Times New Roman" w:cs="Times New Roman"/>
+                <w:color w:val="000000"/>
+                <w:kern w:val="0"/>
+                <w14:ligatures w14:val="none"/>
+              </w:rPr>
+              <w:t>sycidae</w:t>
+            </w:r>
           </w:p>
         </w:tc>
         <w:tc>
@@ -2474,6 +2515,15 @@
                 <w14:ligatures w14:val="none"/>
               </w:rPr>
               <w:t>Y</w:t>
+            </w:r>
+            <w:r>
+              <w:rPr>
+                <w:rFonts w:ascii="Times New Roman" w:eastAsia="Times New Roman" w:hAnsi="Times New Roman" w:cs="Times New Roman"/>
+                <w:color w:val="000000"/>
+                <w:kern w:val="0"/>
+                <w14:ligatures w14:val="none"/>
+              </w:rPr>
+              <w:t>es</w:t>
             </w:r>
           </w:p>
         </w:tc>
@@ -2569,7 +2619,6 @@
                 <w14:ligatures w14:val="none"/>
               </w:rPr>
             </w:pPr>
-            <w:proofErr w:type="spellStart"/>
             <w:r>
               <w:rPr>
                 <w:rFonts w:ascii="Times New Roman" w:eastAsia="Times New Roman" w:hAnsi="Times New Roman" w:cs="Times New Roman"/>
@@ -2579,7 +2628,6 @@
               </w:rPr>
               <w:t>Heptaganeidae</w:t>
             </w:r>
-            <w:proofErr w:type="spellEnd"/>
           </w:p>
         </w:tc>
         <w:tc>
@@ -2687,6 +2735,15 @@
                 <w14:ligatures w14:val="none"/>
               </w:rPr>
               <w:t>Y</w:t>
+            </w:r>
+            <w:r>
+              <w:rPr>
+                <w:rFonts w:ascii="Times New Roman" w:eastAsia="Times New Roman" w:hAnsi="Times New Roman" w:cs="Times New Roman"/>
+                <w:color w:val="000000"/>
+                <w:kern w:val="0"/>
+                <w14:ligatures w14:val="none"/>
+              </w:rPr>
+              <w:t>es</w:t>
             </w:r>
           </w:p>
         </w:tc>
@@ -2793,21 +2850,8 @@
                 <w:kern w:val="0"/>
                 <w14:ligatures w14:val="none"/>
               </w:rPr>
-              <w:t xml:space="preserve">Gammarus </w:t>
-            </w:r>
-            <w:proofErr w:type="spellStart"/>
-            <w:r>
-              <w:rPr>
-                <w:rFonts w:ascii="Times New Roman" w:eastAsia="Times New Roman" w:hAnsi="Times New Roman" w:cs="Times New Roman"/>
-                <w:i/>
-                <w:iCs/>
-                <w:color w:val="000000"/>
-                <w:kern w:val="0"/>
-                <w14:ligatures w14:val="none"/>
-              </w:rPr>
-              <w:t>pulex</w:t>
-            </w:r>
-            <w:proofErr w:type="spellEnd"/>
+              <w:t>Gammarus pulex</w:t>
+            </w:r>
           </w:p>
         </w:tc>
         <w:tc>
@@ -2835,25 +2879,32 @@
                 <w14:ligatures w14:val="none"/>
               </w:rPr>
             </w:pPr>
-            <w:proofErr w:type="spellStart"/>
-            <w:r>
-              <w:rPr>
-                <w:rFonts w:ascii="Times New Roman" w:eastAsia="Times New Roman" w:hAnsi="Times New Roman" w:cs="Times New Roman"/>
-                <w:color w:val="000000"/>
-                <w:kern w:val="0"/>
-                <w14:ligatures w14:val="none"/>
-              </w:rPr>
-              <w:t>Kristenson</w:t>
-            </w:r>
-            <w:proofErr w:type="spellEnd"/>
-            <w:r>
-              <w:rPr>
-                <w:rFonts w:ascii="Times New Roman" w:eastAsia="Times New Roman" w:hAnsi="Times New Roman" w:cs="Times New Roman"/>
-                <w:color w:val="000000"/>
-                <w:kern w:val="0"/>
-                <w14:ligatures w14:val="none"/>
-              </w:rPr>
-              <w:t xml:space="preserve"> et al., (2016)</w:t>
+            <w:r>
+              <w:rPr>
+                <w:rFonts w:ascii="Times New Roman" w:eastAsia="Times New Roman" w:hAnsi="Times New Roman" w:cs="Times New Roman"/>
+                <w:color w:val="000000"/>
+                <w:kern w:val="0"/>
+                <w14:ligatures w14:val="none"/>
+              </w:rPr>
+              <w:t>Kristens</w:t>
+            </w:r>
+            <w:r>
+              <w:rPr>
+                <w:rFonts w:ascii="Times New Roman" w:eastAsia="Times New Roman" w:hAnsi="Times New Roman" w:cs="Times New Roman"/>
+                <w:color w:val="000000"/>
+                <w:kern w:val="0"/>
+                <w14:ligatures w14:val="none"/>
+              </w:rPr>
+              <w:t>e</w:t>
+            </w:r>
+            <w:r>
+              <w:rPr>
+                <w:rFonts w:ascii="Times New Roman" w:eastAsia="Times New Roman" w:hAnsi="Times New Roman" w:cs="Times New Roman"/>
+                <w:color w:val="000000"/>
+                <w:kern w:val="0"/>
+                <w14:ligatures w14:val="none"/>
+              </w:rPr>
+              <w:t>n et al., (2016)</w:t>
             </w:r>
           </w:p>
         </w:tc>
@@ -2926,6 +2977,15 @@
                 <w14:ligatures w14:val="none"/>
               </w:rPr>
               <w:t>Y</w:t>
+            </w:r>
+            <w:r>
+              <w:rPr>
+                <w:rFonts w:ascii="Times New Roman" w:eastAsia="Times New Roman" w:hAnsi="Times New Roman" w:cs="Times New Roman"/>
+                <w:color w:val="000000"/>
+                <w:kern w:val="0"/>
+                <w14:ligatures w14:val="none"/>
+              </w:rPr>
+              <w:t>es</w:t>
             </w:r>
           </w:p>
         </w:tc>
@@ -3303,6 +3363,15 @@
               </w:rPr>
               <w:t>Y</w:t>
             </w:r>
+            <w:r>
+              <w:rPr>
+                <w:rFonts w:ascii="Times New Roman" w:eastAsia="Times New Roman" w:hAnsi="Times New Roman" w:cs="Times New Roman"/>
+                <w:color w:val="000000"/>
+                <w:kern w:val="0"/>
+                <w14:ligatures w14:val="none"/>
+              </w:rPr>
+              <w:t>es</w:t>
+            </w:r>
           </w:p>
         </w:tc>
         <w:tc>
@@ -3424,25 +3493,32 @@
                 <w14:ligatures w14:val="none"/>
               </w:rPr>
             </w:pPr>
-            <w:proofErr w:type="spellStart"/>
-            <w:r>
-              <w:rPr>
-                <w:rFonts w:ascii="Times New Roman" w:eastAsia="Times New Roman" w:hAnsi="Times New Roman" w:cs="Times New Roman"/>
-                <w:color w:val="000000"/>
-                <w:kern w:val="0"/>
-                <w14:ligatures w14:val="none"/>
-              </w:rPr>
-              <w:t>Kristenson</w:t>
-            </w:r>
-            <w:proofErr w:type="spellEnd"/>
-            <w:r>
-              <w:rPr>
-                <w:rFonts w:ascii="Times New Roman" w:eastAsia="Times New Roman" w:hAnsi="Times New Roman" w:cs="Times New Roman"/>
-                <w:color w:val="000000"/>
-                <w:kern w:val="0"/>
-                <w14:ligatures w14:val="none"/>
-              </w:rPr>
-              <w:t xml:space="preserve"> et al., (2016)</w:t>
+            <w:r>
+              <w:rPr>
+                <w:rFonts w:ascii="Times New Roman" w:eastAsia="Times New Roman" w:hAnsi="Times New Roman" w:cs="Times New Roman"/>
+                <w:color w:val="000000"/>
+                <w:kern w:val="0"/>
+                <w14:ligatures w14:val="none"/>
+              </w:rPr>
+              <w:t>Kristens</w:t>
+            </w:r>
+            <w:r>
+              <w:rPr>
+                <w:rFonts w:ascii="Times New Roman" w:eastAsia="Times New Roman" w:hAnsi="Times New Roman" w:cs="Times New Roman"/>
+                <w:color w:val="000000"/>
+                <w:kern w:val="0"/>
+                <w14:ligatures w14:val="none"/>
+              </w:rPr>
+              <w:t>e</w:t>
+            </w:r>
+            <w:r>
+              <w:rPr>
+                <w:rFonts w:ascii="Times New Roman" w:eastAsia="Times New Roman" w:hAnsi="Times New Roman" w:cs="Times New Roman"/>
+                <w:color w:val="000000"/>
+                <w:kern w:val="0"/>
+                <w14:ligatures w14:val="none"/>
+              </w:rPr>
+              <w:t>n et al., (2016)</w:t>
             </w:r>
           </w:p>
         </w:tc>
@@ -3507,17 +3583,15 @@
                 <w14:ligatures w14:val="none"/>
               </w:rPr>
             </w:pPr>
-            <w:proofErr w:type="spellStart"/>
-            <w:r>
-              <w:rPr>
-                <w:rFonts w:ascii="Times New Roman" w:eastAsia="Times New Roman" w:hAnsi="Times New Roman" w:cs="Times New Roman"/>
-                <w:color w:val="000000"/>
-                <w:kern w:val="0"/>
-                <w14:ligatures w14:val="none"/>
-              </w:rPr>
-              <w:t>nd</w:t>
-            </w:r>
-            <w:proofErr w:type="spellEnd"/>
+            <w:r>
+              <w:rPr>
+                <w:rFonts w:ascii="Times New Roman" w:eastAsia="Times New Roman" w:hAnsi="Times New Roman" w:cs="Times New Roman"/>
+                <w:color w:val="000000"/>
+                <w:kern w:val="0"/>
+                <w14:ligatures w14:val="none"/>
+              </w:rPr>
+              <w:t>Yes</w:t>
+            </w:r>
           </w:p>
         </w:tc>
         <w:tc>
@@ -3719,6 +3793,15 @@
               </w:rPr>
               <w:t>Y</w:t>
             </w:r>
+            <w:r>
+              <w:rPr>
+                <w:rFonts w:ascii="Times New Roman" w:eastAsia="Times New Roman" w:hAnsi="Times New Roman" w:cs="Times New Roman"/>
+                <w:color w:val="000000"/>
+                <w:kern w:val="0"/>
+                <w14:ligatures w14:val="none"/>
+              </w:rPr>
+              <w:t>es</w:t>
+            </w:r>
           </w:p>
         </w:tc>
         <w:tc>
@@ -3840,25 +3923,32 @@
                 <w14:ligatures w14:val="none"/>
               </w:rPr>
             </w:pPr>
-            <w:proofErr w:type="spellStart"/>
-            <w:r>
-              <w:rPr>
-                <w:rFonts w:ascii="Times New Roman" w:eastAsia="Times New Roman" w:hAnsi="Times New Roman" w:cs="Times New Roman"/>
-                <w:color w:val="000000"/>
-                <w:kern w:val="0"/>
-                <w14:ligatures w14:val="none"/>
-              </w:rPr>
-              <w:t>Kristenson</w:t>
-            </w:r>
-            <w:proofErr w:type="spellEnd"/>
-            <w:r>
-              <w:rPr>
-                <w:rFonts w:ascii="Times New Roman" w:eastAsia="Times New Roman" w:hAnsi="Times New Roman" w:cs="Times New Roman"/>
-                <w:color w:val="000000"/>
-                <w:kern w:val="0"/>
-                <w14:ligatures w14:val="none"/>
-              </w:rPr>
-              <w:t xml:space="preserve"> et al., (2016)</w:t>
+            <w:r>
+              <w:rPr>
+                <w:rFonts w:ascii="Times New Roman" w:eastAsia="Times New Roman" w:hAnsi="Times New Roman" w:cs="Times New Roman"/>
+                <w:color w:val="000000"/>
+                <w:kern w:val="0"/>
+                <w14:ligatures w14:val="none"/>
+              </w:rPr>
+              <w:t>Kristens</w:t>
+            </w:r>
+            <w:r>
+              <w:rPr>
+                <w:rFonts w:ascii="Times New Roman" w:eastAsia="Times New Roman" w:hAnsi="Times New Roman" w:cs="Times New Roman"/>
+                <w:color w:val="000000"/>
+                <w:kern w:val="0"/>
+                <w14:ligatures w14:val="none"/>
+              </w:rPr>
+              <w:t>e</w:t>
+            </w:r>
+            <w:r>
+              <w:rPr>
+                <w:rFonts w:ascii="Times New Roman" w:eastAsia="Times New Roman" w:hAnsi="Times New Roman" w:cs="Times New Roman"/>
+                <w:color w:val="000000"/>
+                <w:kern w:val="0"/>
+                <w14:ligatures w14:val="none"/>
+              </w:rPr>
+              <w:t>n et al., (2016)</w:t>
             </w:r>
           </w:p>
         </w:tc>
@@ -3923,17 +4013,15 @@
                 <w14:ligatures w14:val="none"/>
               </w:rPr>
             </w:pPr>
-            <w:proofErr w:type="spellStart"/>
-            <w:r>
-              <w:rPr>
-                <w:rFonts w:ascii="Times New Roman" w:eastAsia="Times New Roman" w:hAnsi="Times New Roman" w:cs="Times New Roman"/>
-                <w:color w:val="000000"/>
-                <w:kern w:val="0"/>
-                <w14:ligatures w14:val="none"/>
-              </w:rPr>
-              <w:t>nd</w:t>
-            </w:r>
-            <w:proofErr w:type="spellEnd"/>
+            <w:r>
+              <w:rPr>
+                <w:rFonts w:ascii="Times New Roman" w:eastAsia="Times New Roman" w:hAnsi="Times New Roman" w:cs="Times New Roman"/>
+                <w:color w:val="000000"/>
+                <w:kern w:val="0"/>
+                <w14:ligatures w14:val="none"/>
+              </w:rPr>
+              <w:t>Yes</w:t>
+            </w:r>
           </w:p>
         </w:tc>
         <w:tc>
@@ -4135,6 +4223,15 @@
               </w:rPr>
               <w:t>Y</w:t>
             </w:r>
+            <w:r>
+              <w:rPr>
+                <w:rFonts w:ascii="Times New Roman" w:eastAsia="Times New Roman" w:hAnsi="Times New Roman" w:cs="Times New Roman"/>
+                <w:color w:val="000000"/>
+                <w:kern w:val="0"/>
+                <w14:ligatures w14:val="none"/>
+              </w:rPr>
+              <w:t>es</w:t>
+            </w:r>
           </w:p>
         </w:tc>
         <w:tc>
@@ -4256,25 +4353,32 @@
                 <w14:ligatures w14:val="none"/>
               </w:rPr>
             </w:pPr>
-            <w:proofErr w:type="spellStart"/>
-            <w:r>
-              <w:rPr>
-                <w:rFonts w:ascii="Times New Roman" w:eastAsia="Times New Roman" w:hAnsi="Times New Roman" w:cs="Times New Roman"/>
-                <w:color w:val="000000"/>
-                <w:kern w:val="0"/>
-                <w14:ligatures w14:val="none"/>
-              </w:rPr>
-              <w:t>Kristenson</w:t>
-            </w:r>
-            <w:proofErr w:type="spellEnd"/>
-            <w:r>
-              <w:rPr>
-                <w:rFonts w:ascii="Times New Roman" w:eastAsia="Times New Roman" w:hAnsi="Times New Roman" w:cs="Times New Roman"/>
-                <w:color w:val="000000"/>
-                <w:kern w:val="0"/>
-                <w14:ligatures w14:val="none"/>
-              </w:rPr>
-              <w:t xml:space="preserve"> et al., (2016)</w:t>
+            <w:r>
+              <w:rPr>
+                <w:rFonts w:ascii="Times New Roman" w:eastAsia="Times New Roman" w:hAnsi="Times New Roman" w:cs="Times New Roman"/>
+                <w:color w:val="000000"/>
+                <w:kern w:val="0"/>
+                <w14:ligatures w14:val="none"/>
+              </w:rPr>
+              <w:t>Kristens</w:t>
+            </w:r>
+            <w:r>
+              <w:rPr>
+                <w:rFonts w:ascii="Times New Roman" w:eastAsia="Times New Roman" w:hAnsi="Times New Roman" w:cs="Times New Roman"/>
+                <w:color w:val="000000"/>
+                <w:kern w:val="0"/>
+                <w14:ligatures w14:val="none"/>
+              </w:rPr>
+              <w:t>e</w:t>
+            </w:r>
+            <w:r>
+              <w:rPr>
+                <w:rFonts w:ascii="Times New Roman" w:eastAsia="Times New Roman" w:hAnsi="Times New Roman" w:cs="Times New Roman"/>
+                <w:color w:val="000000"/>
+                <w:kern w:val="0"/>
+                <w14:ligatures w14:val="none"/>
+              </w:rPr>
+              <w:t>n et al., (2016)</w:t>
             </w:r>
           </w:p>
         </w:tc>
@@ -4339,17 +4443,15 @@
                 <w14:ligatures w14:val="none"/>
               </w:rPr>
             </w:pPr>
-            <w:proofErr w:type="spellStart"/>
-            <w:r>
-              <w:rPr>
-                <w:rFonts w:ascii="Times New Roman" w:eastAsia="Times New Roman" w:hAnsi="Times New Roman" w:cs="Times New Roman"/>
-                <w:color w:val="000000"/>
-                <w:kern w:val="0"/>
-                <w14:ligatures w14:val="none"/>
-              </w:rPr>
-              <w:t>nd</w:t>
-            </w:r>
-            <w:proofErr w:type="spellEnd"/>
+            <w:r>
+              <w:rPr>
+                <w:rFonts w:ascii="Times New Roman" w:eastAsia="Times New Roman" w:hAnsi="Times New Roman" w:cs="Times New Roman"/>
+                <w:color w:val="000000"/>
+                <w:kern w:val="0"/>
+                <w14:ligatures w14:val="none"/>
+              </w:rPr>
+              <w:t>Yes</w:t>
+            </w:r>
           </w:p>
         </w:tc>
         <w:tc>
@@ -4551,6 +4653,15 @@
               </w:rPr>
               <w:t>Y</w:t>
             </w:r>
+            <w:r>
+              <w:rPr>
+                <w:rFonts w:ascii="Times New Roman" w:eastAsia="Times New Roman" w:hAnsi="Times New Roman" w:cs="Times New Roman"/>
+                <w:color w:val="000000"/>
+                <w:kern w:val="0"/>
+                <w14:ligatures w14:val="none"/>
+              </w:rPr>
+              <w:t>es</w:t>
+            </w:r>
           </w:p>
         </w:tc>
         <w:tc>
@@ -4672,25 +4783,32 @@
                 <w14:ligatures w14:val="none"/>
               </w:rPr>
             </w:pPr>
-            <w:proofErr w:type="spellStart"/>
-            <w:r>
-              <w:rPr>
-                <w:rFonts w:ascii="Times New Roman" w:eastAsia="Times New Roman" w:hAnsi="Times New Roman" w:cs="Times New Roman"/>
-                <w:color w:val="000000"/>
-                <w:kern w:val="0"/>
-                <w14:ligatures w14:val="none"/>
-              </w:rPr>
-              <w:t>Kristenson</w:t>
-            </w:r>
-            <w:proofErr w:type="spellEnd"/>
-            <w:r>
-              <w:rPr>
-                <w:rFonts w:ascii="Times New Roman" w:eastAsia="Times New Roman" w:hAnsi="Times New Roman" w:cs="Times New Roman"/>
-                <w:color w:val="000000"/>
-                <w:kern w:val="0"/>
-                <w14:ligatures w14:val="none"/>
-              </w:rPr>
-              <w:t xml:space="preserve"> et al., (2016)</w:t>
+            <w:r>
+              <w:rPr>
+                <w:rFonts w:ascii="Times New Roman" w:eastAsia="Times New Roman" w:hAnsi="Times New Roman" w:cs="Times New Roman"/>
+                <w:color w:val="000000"/>
+                <w:kern w:val="0"/>
+                <w14:ligatures w14:val="none"/>
+              </w:rPr>
+              <w:t>Kristens</w:t>
+            </w:r>
+            <w:r>
+              <w:rPr>
+                <w:rFonts w:ascii="Times New Roman" w:eastAsia="Times New Roman" w:hAnsi="Times New Roman" w:cs="Times New Roman"/>
+                <w:color w:val="000000"/>
+                <w:kern w:val="0"/>
+                <w14:ligatures w14:val="none"/>
+              </w:rPr>
+              <w:t>e</w:t>
+            </w:r>
+            <w:r>
+              <w:rPr>
+                <w:rFonts w:ascii="Times New Roman" w:eastAsia="Times New Roman" w:hAnsi="Times New Roman" w:cs="Times New Roman"/>
+                <w:color w:val="000000"/>
+                <w:kern w:val="0"/>
+                <w14:ligatures w14:val="none"/>
+              </w:rPr>
+              <w:t>n et al., (2016)</w:t>
             </w:r>
           </w:p>
         </w:tc>
@@ -4755,17 +4873,15 @@
                 <w14:ligatures w14:val="none"/>
               </w:rPr>
             </w:pPr>
-            <w:proofErr w:type="spellStart"/>
-            <w:r>
-              <w:rPr>
-                <w:rFonts w:ascii="Times New Roman" w:eastAsia="Times New Roman" w:hAnsi="Times New Roman" w:cs="Times New Roman"/>
-                <w:color w:val="000000"/>
-                <w:kern w:val="0"/>
-                <w14:ligatures w14:val="none"/>
-              </w:rPr>
-              <w:t>nd</w:t>
-            </w:r>
-            <w:proofErr w:type="spellEnd"/>
+            <w:r>
+              <w:rPr>
+                <w:rFonts w:ascii="Times New Roman" w:eastAsia="Times New Roman" w:hAnsi="Times New Roman" w:cs="Times New Roman"/>
+                <w:color w:val="000000"/>
+                <w:kern w:val="0"/>
+                <w14:ligatures w14:val="none"/>
+              </w:rPr>
+              <w:t>Yes</w:t>
+            </w:r>
           </w:p>
         </w:tc>
         <w:tc>
@@ -4885,25 +5001,32 @@
                 <w14:ligatures w14:val="none"/>
               </w:rPr>
             </w:pPr>
-            <w:proofErr w:type="spellStart"/>
-            <w:r>
-              <w:rPr>
-                <w:rFonts w:ascii="Times New Roman" w:eastAsia="Times New Roman" w:hAnsi="Times New Roman" w:cs="Times New Roman"/>
-                <w:color w:val="000000"/>
-                <w:kern w:val="0"/>
-                <w14:ligatures w14:val="none"/>
-              </w:rPr>
-              <w:t>Kristenson</w:t>
-            </w:r>
-            <w:proofErr w:type="spellEnd"/>
-            <w:r>
-              <w:rPr>
-                <w:rFonts w:ascii="Times New Roman" w:eastAsia="Times New Roman" w:hAnsi="Times New Roman" w:cs="Times New Roman"/>
-                <w:color w:val="000000"/>
-                <w:kern w:val="0"/>
-                <w14:ligatures w14:val="none"/>
-              </w:rPr>
-              <w:t xml:space="preserve"> et al., (2016)</w:t>
+            <w:r>
+              <w:rPr>
+                <w:rFonts w:ascii="Times New Roman" w:eastAsia="Times New Roman" w:hAnsi="Times New Roman" w:cs="Times New Roman"/>
+                <w:color w:val="000000"/>
+                <w:kern w:val="0"/>
+                <w14:ligatures w14:val="none"/>
+              </w:rPr>
+              <w:t>Kristens</w:t>
+            </w:r>
+            <w:r>
+              <w:rPr>
+                <w:rFonts w:ascii="Times New Roman" w:eastAsia="Times New Roman" w:hAnsi="Times New Roman" w:cs="Times New Roman"/>
+                <w:color w:val="000000"/>
+                <w:kern w:val="0"/>
+                <w14:ligatures w14:val="none"/>
+              </w:rPr>
+              <w:t>e</w:t>
+            </w:r>
+            <w:r>
+              <w:rPr>
+                <w:rFonts w:ascii="Times New Roman" w:eastAsia="Times New Roman" w:hAnsi="Times New Roman" w:cs="Times New Roman"/>
+                <w:color w:val="000000"/>
+                <w:kern w:val="0"/>
+                <w14:ligatures w14:val="none"/>
+              </w:rPr>
+              <w:t>n et al., (2016)</w:t>
             </w:r>
           </w:p>
         </w:tc>
@@ -4968,17 +5091,15 @@
                 <w14:ligatures w14:val="none"/>
               </w:rPr>
             </w:pPr>
-            <w:proofErr w:type="spellStart"/>
-            <w:r>
-              <w:rPr>
-                <w:rFonts w:ascii="Times New Roman" w:eastAsia="Times New Roman" w:hAnsi="Times New Roman" w:cs="Times New Roman"/>
-                <w:color w:val="000000"/>
-                <w:kern w:val="0"/>
-                <w14:ligatures w14:val="none"/>
-              </w:rPr>
-              <w:t>nd</w:t>
-            </w:r>
-            <w:proofErr w:type="spellEnd"/>
+            <w:r>
+              <w:rPr>
+                <w:rFonts w:ascii="Times New Roman" w:eastAsia="Times New Roman" w:hAnsi="Times New Roman" w:cs="Times New Roman"/>
+                <w:color w:val="000000"/>
+                <w:kern w:val="0"/>
+                <w14:ligatures w14:val="none"/>
+              </w:rPr>
+              <w:t>Yes</w:t>
+            </w:r>
           </w:p>
         </w:tc>
         <w:tc>
@@ -5013,7 +5134,7 @@
                 <w:kern w:val="0"/>
                 <w14:ligatures w14:val="none"/>
               </w:rPr>
-              <w:t>(0/2) 50%</w:t>
+              <w:t>(0/2) 0%</w:t>
             </w:r>
           </w:p>
         </w:tc>
@@ -5190,6 +5311,15 @@
               </w:rPr>
               <w:t>Y</w:t>
             </w:r>
+            <w:r>
+              <w:rPr>
+                <w:rFonts w:ascii="Times New Roman" w:eastAsia="Times New Roman" w:hAnsi="Times New Roman" w:cs="Times New Roman"/>
+                <w:color w:val="000000"/>
+                <w:kern w:val="0"/>
+                <w14:ligatures w14:val="none"/>
+              </w:rPr>
+              <w:t>es</w:t>
+            </w:r>
           </w:p>
         </w:tc>
         <w:tc>
@@ -5320,25 +5450,32 @@
                 <w14:ligatures w14:val="none"/>
               </w:rPr>
             </w:pPr>
-            <w:proofErr w:type="spellStart"/>
-            <w:r>
-              <w:rPr>
-                <w:rFonts w:ascii="Times New Roman" w:eastAsia="Times New Roman" w:hAnsi="Times New Roman" w:cs="Times New Roman"/>
-                <w:color w:val="000000"/>
-                <w:kern w:val="0"/>
-                <w14:ligatures w14:val="none"/>
-              </w:rPr>
-              <w:t>Kristenson</w:t>
-            </w:r>
-            <w:proofErr w:type="spellEnd"/>
-            <w:r>
-              <w:rPr>
-                <w:rFonts w:ascii="Times New Roman" w:eastAsia="Times New Roman" w:hAnsi="Times New Roman" w:cs="Times New Roman"/>
-                <w:color w:val="000000"/>
-                <w:kern w:val="0"/>
-                <w14:ligatures w14:val="none"/>
-              </w:rPr>
-              <w:t xml:space="preserve"> et al., (2016)</w:t>
+            <w:r>
+              <w:rPr>
+                <w:rFonts w:ascii="Times New Roman" w:eastAsia="Times New Roman" w:hAnsi="Times New Roman" w:cs="Times New Roman"/>
+                <w:color w:val="000000"/>
+                <w:kern w:val="0"/>
+                <w14:ligatures w14:val="none"/>
+              </w:rPr>
+              <w:t>Kristens</w:t>
+            </w:r>
+            <w:r>
+              <w:rPr>
+                <w:rFonts w:ascii="Times New Roman" w:eastAsia="Times New Roman" w:hAnsi="Times New Roman" w:cs="Times New Roman"/>
+                <w:color w:val="000000"/>
+                <w:kern w:val="0"/>
+                <w14:ligatures w14:val="none"/>
+              </w:rPr>
+              <w:t>e</w:t>
+            </w:r>
+            <w:r>
+              <w:rPr>
+                <w:rFonts w:ascii="Times New Roman" w:eastAsia="Times New Roman" w:hAnsi="Times New Roman" w:cs="Times New Roman"/>
+                <w:color w:val="000000"/>
+                <w:kern w:val="0"/>
+                <w14:ligatures w14:val="none"/>
+              </w:rPr>
+              <w:t>n et al., (2016)</w:t>
             </w:r>
           </w:p>
         </w:tc>
@@ -5403,17 +5540,15 @@
                 <w14:ligatures w14:val="none"/>
               </w:rPr>
             </w:pPr>
-            <w:proofErr w:type="spellStart"/>
-            <w:r>
-              <w:rPr>
-                <w:rFonts w:ascii="Times New Roman" w:eastAsia="Times New Roman" w:hAnsi="Times New Roman" w:cs="Times New Roman"/>
-                <w:color w:val="000000"/>
-                <w:kern w:val="0"/>
-                <w14:ligatures w14:val="none"/>
-              </w:rPr>
-              <w:t>nd</w:t>
-            </w:r>
-            <w:proofErr w:type="spellEnd"/>
+            <w:r>
+              <w:rPr>
+                <w:rFonts w:ascii="Times New Roman" w:eastAsia="Times New Roman" w:hAnsi="Times New Roman" w:cs="Times New Roman"/>
+                <w:color w:val="000000"/>
+                <w:kern w:val="0"/>
+                <w14:ligatures w14:val="none"/>
+              </w:rPr>
+              <w:t>Yes</w:t>
+            </w:r>
           </w:p>
         </w:tc>
         <w:tc>
@@ -5448,7 +5583,7 @@
                 <w:kern w:val="0"/>
                 <w14:ligatures w14:val="none"/>
               </w:rPr>
-              <w:t>(0/2) 50%</w:t>
+              <w:t>(0/2) 0%</w:t>
             </w:r>
           </w:p>
         </w:tc>
@@ -5744,17 +5879,42 @@
                 <w14:ligatures w14:val="none"/>
               </w:rPr>
             </w:pPr>
-            <w:proofErr w:type="spellStart"/>
-            <w:r>
-              <w:rPr>
-                <w:rFonts w:ascii="Times New Roman" w:eastAsia="Times New Roman" w:hAnsi="Times New Roman" w:cs="Times New Roman"/>
-                <w:color w:val="000000"/>
-                <w:kern w:val="0"/>
-                <w14:ligatures w14:val="none"/>
-              </w:rPr>
-              <w:t>nd</w:t>
-            </w:r>
-            <w:proofErr w:type="spellEnd"/>
+            <w:r>
+              <w:rPr>
+                <w:rFonts w:ascii="Times New Roman" w:eastAsia="Times New Roman" w:hAnsi="Times New Roman" w:cs="Times New Roman"/>
+                <w:color w:val="000000"/>
+                <w:kern w:val="0"/>
+                <w14:ligatures w14:val="none"/>
+              </w:rPr>
+              <w:t>n</w:t>
+            </w:r>
+            <w:r>
+              <w:rPr>
+                <w:rFonts w:ascii="Times New Roman" w:eastAsia="Times New Roman" w:hAnsi="Times New Roman" w:cs="Times New Roman"/>
+                <w:color w:val="000000"/>
+                <w:kern w:val="0"/>
+                <w14:ligatures w14:val="none"/>
+              </w:rPr>
+              <w:t>.</w:t>
+            </w:r>
+            <w:r>
+              <w:rPr>
+                <w:rFonts w:ascii="Times New Roman" w:eastAsia="Times New Roman" w:hAnsi="Times New Roman" w:cs="Times New Roman"/>
+                <w:color w:val="000000"/>
+                <w:kern w:val="0"/>
+                <w14:ligatures w14:val="none"/>
+              </w:rPr>
+              <w:t>d</w:t>
+            </w:r>
+            <w:r>
+              <w:rPr>
+                <w:rFonts w:ascii="Times New Roman" w:eastAsia="Times New Roman" w:hAnsi="Times New Roman" w:cs="Times New Roman"/>
+                <w:color w:val="000000"/>
+                <w:kern w:val="0"/>
+                <w14:ligatures w14:val="none"/>
+              </w:rPr>
+              <w:t>.</w:t>
+            </w:r>
           </w:p>
         </w:tc>
         <w:tc>
@@ -5790,6 +5950,15 @@
                 <w14:ligatures w14:val="none"/>
               </w:rPr>
               <w:t>N</w:t>
+            </w:r>
+            <w:r>
+              <w:rPr>
+                <w:rFonts w:ascii="Times New Roman" w:eastAsia="Times New Roman" w:hAnsi="Times New Roman" w:cs="Times New Roman"/>
+                <w:color w:val="000000"/>
+                <w:kern w:val="0"/>
+                <w14:ligatures w14:val="none"/>
+              </w:rPr>
+              <w:t>o</w:t>
             </w:r>
           </w:p>
         </w:tc>
@@ -5957,17 +6126,42 @@
                 <w14:ligatures w14:val="none"/>
               </w:rPr>
             </w:pPr>
-            <w:proofErr w:type="spellStart"/>
-            <w:r>
-              <w:rPr>
-                <w:rFonts w:ascii="Times New Roman" w:eastAsia="Times New Roman" w:hAnsi="Times New Roman" w:cs="Times New Roman"/>
-                <w:color w:val="000000"/>
-                <w:kern w:val="0"/>
-                <w14:ligatures w14:val="none"/>
-              </w:rPr>
-              <w:t>nd</w:t>
-            </w:r>
-            <w:proofErr w:type="spellEnd"/>
+            <w:r>
+              <w:rPr>
+                <w:rFonts w:ascii="Times New Roman" w:eastAsia="Times New Roman" w:hAnsi="Times New Roman" w:cs="Times New Roman"/>
+                <w:color w:val="000000"/>
+                <w:kern w:val="0"/>
+                <w14:ligatures w14:val="none"/>
+              </w:rPr>
+              <w:t>n</w:t>
+            </w:r>
+            <w:r>
+              <w:rPr>
+                <w:rFonts w:ascii="Times New Roman" w:eastAsia="Times New Roman" w:hAnsi="Times New Roman" w:cs="Times New Roman"/>
+                <w:color w:val="000000"/>
+                <w:kern w:val="0"/>
+                <w14:ligatures w14:val="none"/>
+              </w:rPr>
+              <w:t>.</w:t>
+            </w:r>
+            <w:r>
+              <w:rPr>
+                <w:rFonts w:ascii="Times New Roman" w:eastAsia="Times New Roman" w:hAnsi="Times New Roman" w:cs="Times New Roman"/>
+                <w:color w:val="000000"/>
+                <w:kern w:val="0"/>
+                <w14:ligatures w14:val="none"/>
+              </w:rPr>
+              <w:t>d</w:t>
+            </w:r>
+            <w:r>
+              <w:rPr>
+                <w:rFonts w:ascii="Times New Roman" w:eastAsia="Times New Roman" w:hAnsi="Times New Roman" w:cs="Times New Roman"/>
+                <w:color w:val="000000"/>
+                <w:kern w:val="0"/>
+                <w14:ligatures w14:val="none"/>
+              </w:rPr>
+              <w:t>.</w:t>
+            </w:r>
           </w:p>
         </w:tc>
         <w:tc>
@@ -6003,6 +6197,15 @@
                 <w14:ligatures w14:val="none"/>
               </w:rPr>
               <w:t>Y</w:t>
+            </w:r>
+            <w:r>
+              <w:rPr>
+                <w:rFonts w:ascii="Times New Roman" w:eastAsia="Times New Roman" w:hAnsi="Times New Roman" w:cs="Times New Roman"/>
+                <w:color w:val="000000"/>
+                <w:kern w:val="0"/>
+                <w14:ligatures w14:val="none"/>
+              </w:rPr>
+              <w:t>es</w:t>
             </w:r>
           </w:p>
         </w:tc>
@@ -6170,17 +6373,42 @@
                 <w14:ligatures w14:val="none"/>
               </w:rPr>
             </w:pPr>
-            <w:proofErr w:type="spellStart"/>
-            <w:r>
-              <w:rPr>
-                <w:rFonts w:ascii="Times New Roman" w:eastAsia="Times New Roman" w:hAnsi="Times New Roman" w:cs="Times New Roman"/>
-                <w:color w:val="000000"/>
-                <w:kern w:val="0"/>
-                <w14:ligatures w14:val="none"/>
-              </w:rPr>
-              <w:t>nd</w:t>
-            </w:r>
-            <w:proofErr w:type="spellEnd"/>
+            <w:r>
+              <w:rPr>
+                <w:rFonts w:ascii="Times New Roman" w:eastAsia="Times New Roman" w:hAnsi="Times New Roman" w:cs="Times New Roman"/>
+                <w:color w:val="000000"/>
+                <w:kern w:val="0"/>
+                <w14:ligatures w14:val="none"/>
+              </w:rPr>
+              <w:t>n</w:t>
+            </w:r>
+            <w:r>
+              <w:rPr>
+                <w:rFonts w:ascii="Times New Roman" w:eastAsia="Times New Roman" w:hAnsi="Times New Roman" w:cs="Times New Roman"/>
+                <w:color w:val="000000"/>
+                <w:kern w:val="0"/>
+                <w14:ligatures w14:val="none"/>
+              </w:rPr>
+              <w:t>.</w:t>
+            </w:r>
+            <w:r>
+              <w:rPr>
+                <w:rFonts w:ascii="Times New Roman" w:eastAsia="Times New Roman" w:hAnsi="Times New Roman" w:cs="Times New Roman"/>
+                <w:color w:val="000000"/>
+                <w:kern w:val="0"/>
+                <w14:ligatures w14:val="none"/>
+              </w:rPr>
+              <w:t>d</w:t>
+            </w:r>
+            <w:r>
+              <w:rPr>
+                <w:rFonts w:ascii="Times New Roman" w:eastAsia="Times New Roman" w:hAnsi="Times New Roman" w:cs="Times New Roman"/>
+                <w:color w:val="000000"/>
+                <w:kern w:val="0"/>
+                <w14:ligatures w14:val="none"/>
+              </w:rPr>
+              <w:t>.</w:t>
+            </w:r>
           </w:p>
         </w:tc>
         <w:tc>
@@ -6216,6 +6444,15 @@
                 <w14:ligatures w14:val="none"/>
               </w:rPr>
               <w:t>Y</w:t>
+            </w:r>
+            <w:r>
+              <w:rPr>
+                <w:rFonts w:ascii="Times New Roman" w:eastAsia="Times New Roman" w:hAnsi="Times New Roman" w:cs="Times New Roman"/>
+                <w:color w:val="000000"/>
+                <w:kern w:val="0"/>
+                <w14:ligatures w14:val="none"/>
+              </w:rPr>
+              <w:t>es</w:t>
             </w:r>
           </w:p>
         </w:tc>
@@ -6383,17 +6620,42 @@
                 <w14:ligatures w14:val="none"/>
               </w:rPr>
             </w:pPr>
-            <w:proofErr w:type="spellStart"/>
-            <w:r>
-              <w:rPr>
-                <w:rFonts w:ascii="Times New Roman" w:eastAsia="Times New Roman" w:hAnsi="Times New Roman" w:cs="Times New Roman"/>
-                <w:color w:val="000000"/>
-                <w:kern w:val="0"/>
-                <w14:ligatures w14:val="none"/>
-              </w:rPr>
-              <w:t>nd</w:t>
-            </w:r>
-            <w:proofErr w:type="spellEnd"/>
+            <w:r>
+              <w:rPr>
+                <w:rFonts w:ascii="Times New Roman" w:eastAsia="Times New Roman" w:hAnsi="Times New Roman" w:cs="Times New Roman"/>
+                <w:color w:val="000000"/>
+                <w:kern w:val="0"/>
+                <w14:ligatures w14:val="none"/>
+              </w:rPr>
+              <w:t>n</w:t>
+            </w:r>
+            <w:r>
+              <w:rPr>
+                <w:rFonts w:ascii="Times New Roman" w:eastAsia="Times New Roman" w:hAnsi="Times New Roman" w:cs="Times New Roman"/>
+                <w:color w:val="000000"/>
+                <w:kern w:val="0"/>
+                <w14:ligatures w14:val="none"/>
+              </w:rPr>
+              <w:t>.</w:t>
+            </w:r>
+            <w:r>
+              <w:rPr>
+                <w:rFonts w:ascii="Times New Roman" w:eastAsia="Times New Roman" w:hAnsi="Times New Roman" w:cs="Times New Roman"/>
+                <w:color w:val="000000"/>
+                <w:kern w:val="0"/>
+                <w14:ligatures w14:val="none"/>
+              </w:rPr>
+              <w:t>d</w:t>
+            </w:r>
+            <w:r>
+              <w:rPr>
+                <w:rFonts w:ascii="Times New Roman" w:eastAsia="Times New Roman" w:hAnsi="Times New Roman" w:cs="Times New Roman"/>
+                <w:color w:val="000000"/>
+                <w:kern w:val="0"/>
+                <w14:ligatures w14:val="none"/>
+              </w:rPr>
+              <w:t>.</w:t>
+            </w:r>
           </w:p>
         </w:tc>
         <w:tc>
@@ -6429,6 +6691,15 @@
                 <w14:ligatures w14:val="none"/>
               </w:rPr>
               <w:t>Y</w:t>
+            </w:r>
+            <w:r>
+              <w:rPr>
+                <w:rFonts w:ascii="Times New Roman" w:eastAsia="Times New Roman" w:hAnsi="Times New Roman" w:cs="Times New Roman"/>
+                <w:color w:val="000000"/>
+                <w:kern w:val="0"/>
+                <w14:ligatures w14:val="none"/>
+              </w:rPr>
+              <w:t>es</w:t>
             </w:r>
           </w:p>
         </w:tc>
@@ -6620,7 +6891,6 @@
           <w:p>
             <w:pPr>
               <w:spacing w:after="0" w:line="240" w:lineRule="auto"/>
-              <w:jc w:val="center"/>
               <w:rPr>
                 <w:rFonts w:ascii="Times New Roman" w:eastAsia="Times New Roman" w:hAnsi="Times New Roman" w:cs="Times New Roman"/>
                 <w:kern w:val="0"/>
@@ -6760,17 +7030,33 @@
                 <w14:ligatures w14:val="none"/>
               </w:rPr>
             </w:pPr>
-            <w:proofErr w:type="spellStart"/>
-            <w:r>
-              <w:rPr>
-                <w:rFonts w:ascii="Times New Roman" w:eastAsia="Times New Roman" w:hAnsi="Times New Roman" w:cs="Times New Roman"/>
-                <w:color w:val="000000"/>
-                <w:kern w:val="0"/>
-                <w14:ligatures w14:val="none"/>
-              </w:rPr>
-              <w:t>nd</w:t>
-            </w:r>
-            <w:proofErr w:type="spellEnd"/>
+            <w:r>
+              <w:rPr>
+                <w:rFonts w:ascii="Times New Roman" w:eastAsia="Times New Roman" w:hAnsi="Times New Roman" w:cs="Times New Roman"/>
+                <w:color w:val="000000"/>
+                <w:kern w:val="0"/>
+                <w14:ligatures w14:val="none"/>
+              </w:rPr>
+              <w:t>n.</w:t>
+            </w:r>
+            <w:r>
+              <w:rPr>
+                <w:rFonts w:ascii="Times New Roman" w:eastAsia="Times New Roman" w:hAnsi="Times New Roman" w:cs="Times New Roman"/>
+                <w:color w:val="000000"/>
+                <w:kern w:val="0"/>
+                <w14:ligatures w14:val="none"/>
+              </w:rPr>
+              <w:t>d</w:t>
+            </w:r>
+            <w:r>
+              <w:rPr>
+                <w:rFonts w:ascii="Times New Roman" w:eastAsia="Times New Roman" w:hAnsi="Times New Roman" w:cs="Times New Roman"/>
+                <w:color w:val="000000"/>
+                <w:kern w:val="0"/>
+                <w14:ligatures w14:val="none"/>
+              </w:rPr>
+              <w:t>.</w:t>
+            </w:r>
           </w:p>
         </w:tc>
         <w:tc>
@@ -6798,17 +7084,42 @@
                 <w14:ligatures w14:val="none"/>
               </w:rPr>
             </w:pPr>
-            <w:proofErr w:type="spellStart"/>
-            <w:r>
-              <w:rPr>
-                <w:rFonts w:ascii="Times New Roman" w:eastAsia="Times New Roman" w:hAnsi="Times New Roman" w:cs="Times New Roman"/>
-                <w:color w:val="000000"/>
-                <w:kern w:val="0"/>
-                <w14:ligatures w14:val="none"/>
-              </w:rPr>
-              <w:t>nd</w:t>
-            </w:r>
-            <w:proofErr w:type="spellEnd"/>
+            <w:r>
+              <w:rPr>
+                <w:rFonts w:ascii="Times New Roman" w:eastAsia="Times New Roman" w:hAnsi="Times New Roman" w:cs="Times New Roman"/>
+                <w:color w:val="000000"/>
+                <w:kern w:val="0"/>
+                <w14:ligatures w14:val="none"/>
+              </w:rPr>
+              <w:t>n</w:t>
+            </w:r>
+            <w:r>
+              <w:rPr>
+                <w:rFonts w:ascii="Times New Roman" w:eastAsia="Times New Roman" w:hAnsi="Times New Roman" w:cs="Times New Roman"/>
+                <w:color w:val="000000"/>
+                <w:kern w:val="0"/>
+                <w14:ligatures w14:val="none"/>
+              </w:rPr>
+              <w:t>.</w:t>
+            </w:r>
+            <w:r>
+              <w:rPr>
+                <w:rFonts w:ascii="Times New Roman" w:eastAsia="Times New Roman" w:hAnsi="Times New Roman" w:cs="Times New Roman"/>
+                <w:color w:val="000000"/>
+                <w:kern w:val="0"/>
+                <w14:ligatures w14:val="none"/>
+              </w:rPr>
+              <w:t>d</w:t>
+            </w:r>
+            <w:r>
+              <w:rPr>
+                <w:rFonts w:ascii="Times New Roman" w:eastAsia="Times New Roman" w:hAnsi="Times New Roman" w:cs="Times New Roman"/>
+                <w:color w:val="000000"/>
+                <w:kern w:val="0"/>
+                <w14:ligatures w14:val="none"/>
+              </w:rPr>
+              <w:t>.</w:t>
+            </w:r>
           </w:p>
         </w:tc>
         <w:tc>
@@ -6947,25 +7258,32 @@
                 <w14:ligatures w14:val="none"/>
               </w:rPr>
             </w:pPr>
-            <w:proofErr w:type="spellStart"/>
-            <w:r>
-              <w:rPr>
-                <w:rFonts w:ascii="Times New Roman" w:eastAsia="Times New Roman" w:hAnsi="Times New Roman" w:cs="Times New Roman"/>
-                <w:color w:val="000000"/>
-                <w:kern w:val="0"/>
-                <w14:ligatures w14:val="none"/>
-              </w:rPr>
-              <w:t>Kristenson</w:t>
-            </w:r>
-            <w:proofErr w:type="spellEnd"/>
-            <w:r>
-              <w:rPr>
-                <w:rFonts w:ascii="Times New Roman" w:eastAsia="Times New Roman" w:hAnsi="Times New Roman" w:cs="Times New Roman"/>
-                <w:color w:val="000000"/>
-                <w:kern w:val="0"/>
-                <w14:ligatures w14:val="none"/>
-              </w:rPr>
-              <w:t xml:space="preserve"> et al., (2016)</w:t>
+            <w:r>
+              <w:rPr>
+                <w:rFonts w:ascii="Times New Roman" w:eastAsia="Times New Roman" w:hAnsi="Times New Roman" w:cs="Times New Roman"/>
+                <w:color w:val="000000"/>
+                <w:kern w:val="0"/>
+                <w14:ligatures w14:val="none"/>
+              </w:rPr>
+              <w:t>Kristens</w:t>
+            </w:r>
+            <w:r>
+              <w:rPr>
+                <w:rFonts w:ascii="Times New Roman" w:eastAsia="Times New Roman" w:hAnsi="Times New Roman" w:cs="Times New Roman"/>
+                <w:color w:val="000000"/>
+                <w:kern w:val="0"/>
+                <w14:ligatures w14:val="none"/>
+              </w:rPr>
+              <w:t>e</w:t>
+            </w:r>
+            <w:r>
+              <w:rPr>
+                <w:rFonts w:ascii="Times New Roman" w:eastAsia="Times New Roman" w:hAnsi="Times New Roman" w:cs="Times New Roman"/>
+                <w:color w:val="000000"/>
+                <w:kern w:val="0"/>
+                <w14:ligatures w14:val="none"/>
+              </w:rPr>
+              <w:t>n et al., (2016)</w:t>
             </w:r>
           </w:p>
         </w:tc>
@@ -6994,17 +7312,33 @@
                 <w14:ligatures w14:val="none"/>
               </w:rPr>
             </w:pPr>
-            <w:proofErr w:type="spellStart"/>
-            <w:r>
-              <w:rPr>
-                <w:rFonts w:ascii="Times New Roman" w:eastAsia="Times New Roman" w:hAnsi="Times New Roman" w:cs="Times New Roman"/>
-                <w:color w:val="000000"/>
-                <w:kern w:val="0"/>
-                <w14:ligatures w14:val="none"/>
-              </w:rPr>
-              <w:t>nd</w:t>
-            </w:r>
-            <w:proofErr w:type="spellEnd"/>
+            <w:r>
+              <w:rPr>
+                <w:rFonts w:ascii="Times New Roman" w:eastAsia="Times New Roman" w:hAnsi="Times New Roman" w:cs="Times New Roman"/>
+                <w:color w:val="000000"/>
+                <w:kern w:val="0"/>
+                <w14:ligatures w14:val="none"/>
+              </w:rPr>
+              <w:t>n.</w:t>
+            </w:r>
+            <w:r>
+              <w:rPr>
+                <w:rFonts w:ascii="Times New Roman" w:eastAsia="Times New Roman" w:hAnsi="Times New Roman" w:cs="Times New Roman"/>
+                <w:color w:val="000000"/>
+                <w:kern w:val="0"/>
+                <w14:ligatures w14:val="none"/>
+              </w:rPr>
+              <w:t>d</w:t>
+            </w:r>
+            <w:r>
+              <w:rPr>
+                <w:rFonts w:ascii="Times New Roman" w:eastAsia="Times New Roman" w:hAnsi="Times New Roman" w:cs="Times New Roman"/>
+                <w:color w:val="000000"/>
+                <w:kern w:val="0"/>
+                <w14:ligatures w14:val="none"/>
+              </w:rPr>
+              <w:t>.</w:t>
+            </w:r>
           </w:p>
         </w:tc>
         <w:tc>
@@ -7032,17 +7366,42 @@
                 <w14:ligatures w14:val="none"/>
               </w:rPr>
             </w:pPr>
-            <w:proofErr w:type="spellStart"/>
-            <w:r>
-              <w:rPr>
-                <w:rFonts w:ascii="Times New Roman" w:eastAsia="Times New Roman" w:hAnsi="Times New Roman" w:cs="Times New Roman"/>
-                <w:color w:val="000000"/>
-                <w:kern w:val="0"/>
-                <w14:ligatures w14:val="none"/>
-              </w:rPr>
-              <w:t>nd</w:t>
-            </w:r>
-            <w:proofErr w:type="spellEnd"/>
+            <w:r>
+              <w:rPr>
+                <w:rFonts w:ascii="Times New Roman" w:eastAsia="Times New Roman" w:hAnsi="Times New Roman" w:cs="Times New Roman"/>
+                <w:color w:val="000000"/>
+                <w:kern w:val="0"/>
+                <w14:ligatures w14:val="none"/>
+              </w:rPr>
+              <w:t>n</w:t>
+            </w:r>
+            <w:r>
+              <w:rPr>
+                <w:rFonts w:ascii="Times New Roman" w:eastAsia="Times New Roman" w:hAnsi="Times New Roman" w:cs="Times New Roman"/>
+                <w:color w:val="000000"/>
+                <w:kern w:val="0"/>
+                <w14:ligatures w14:val="none"/>
+              </w:rPr>
+              <w:t>.</w:t>
+            </w:r>
+            <w:r>
+              <w:rPr>
+                <w:rFonts w:ascii="Times New Roman" w:eastAsia="Times New Roman" w:hAnsi="Times New Roman" w:cs="Times New Roman"/>
+                <w:color w:val="000000"/>
+                <w:kern w:val="0"/>
+                <w14:ligatures w14:val="none"/>
+              </w:rPr>
+              <w:t>d</w:t>
+            </w:r>
+            <w:r>
+              <w:rPr>
+                <w:rFonts w:ascii="Times New Roman" w:eastAsia="Times New Roman" w:hAnsi="Times New Roman" w:cs="Times New Roman"/>
+                <w:color w:val="000000"/>
+                <w:kern w:val="0"/>
+                <w14:ligatures w14:val="none"/>
+              </w:rPr>
+              <w:t>.</w:t>
+            </w:r>
           </w:p>
         </w:tc>
         <w:tc>
@@ -7089,14 +7448,30 @@
           <w:rFonts w:ascii="Times New Roman" w:hAnsi="Times New Roman" w:cs="Times New Roman"/>
         </w:rPr>
       </w:pPr>
-      <w:proofErr w:type="spellStart"/>
       <w:r>
         <w:rPr>
           <w:rFonts w:ascii="Times New Roman" w:hAnsi="Times New Roman" w:cs="Times New Roman"/>
         </w:rPr>
-        <w:t>nd</w:t>
+        <w:t>n</w:t>
       </w:r>
-      <w:proofErr w:type="spellEnd"/>
+      <w:r>
+        <w:rPr>
+          <w:rFonts w:ascii="Times New Roman" w:hAnsi="Times New Roman" w:cs="Times New Roman"/>
+        </w:rPr>
+        <w:t>.</w:t>
+      </w:r>
+      <w:r>
+        <w:rPr>
+          <w:rFonts w:ascii="Times New Roman" w:hAnsi="Times New Roman" w:cs="Times New Roman"/>
+        </w:rPr>
+        <w:t>d</w:t>
+      </w:r>
+      <w:r>
+        <w:rPr>
+          <w:rFonts w:ascii="Times New Roman" w:hAnsi="Times New Roman" w:cs="Times New Roman"/>
+        </w:rPr>
+        <w:t>.</w:t>
+      </w:r>
       <w:r>
         <w:rPr>
           <w:rFonts w:ascii="Times New Roman" w:hAnsi="Times New Roman" w:cs="Times New Roman"/>

</xml_diff>